<commit_message>
Invalid characters now result in error message.
</commit_message>
<xml_diff>
--- a/doc/dokumentace.docx
+++ b/doc/dokumentace.docx
@@ -4,7 +4,7 @@
   <w:body>
     <w:p>
       <w:pPr>
-        <w:pStyle w:val="style26"/>
+        <w:pStyle w:val="style27"/>
         <w:jc w:val="center"/>
       </w:pPr>
       <w:r>
@@ -17,7 +17,7 @@
     </w:p>
     <w:p>
       <w:pPr>
-        <w:pStyle w:val="style26"/>
+        <w:pStyle w:val="style27"/>
         <w:jc w:val="center"/>
       </w:pPr>
       <w:r>
@@ -30,7 +30,7 @@
     </w:p>
     <w:p>
       <w:pPr>
-        <w:pStyle w:val="style26"/>
+        <w:pStyle w:val="style27"/>
         <w:jc w:val="center"/>
       </w:pPr>
       <w:r>
@@ -43,43 +43,34 @@
     </w:p>
     <w:p>
       <w:pPr>
-        <w:pStyle w:val="style26"/>
+        <w:pStyle w:val="style27"/>
         <w:jc w:val="center"/>
       </w:pPr>
       <w:r>
-        <w:rPr>
-          <w:sz w:val="44"/>
-          <w:szCs w:val="44"/>
-        </w:rPr>
-      </w:r>
-    </w:p>
-    <w:p>
-      <w:pPr>
-        <w:pStyle w:val="style26"/>
+        <w:rPr/>
+      </w:r>
+    </w:p>
+    <w:p>
+      <w:pPr>
+        <w:pStyle w:val="style27"/>
         <w:jc w:val="center"/>
       </w:pPr>
       <w:r>
-        <w:rPr>
-          <w:sz w:val="44"/>
-          <w:szCs w:val="44"/>
-        </w:rPr>
-      </w:r>
-    </w:p>
-    <w:p>
-      <w:pPr>
-        <w:pStyle w:val="style26"/>
+        <w:rPr/>
+      </w:r>
+    </w:p>
+    <w:p>
+      <w:pPr>
+        <w:pStyle w:val="style27"/>
         <w:jc w:val="center"/>
       </w:pPr>
       <w:r>
-        <w:rPr>
-          <w:sz w:val="44"/>
-          <w:szCs w:val="44"/>
-        </w:rPr>
-      </w:r>
-    </w:p>
-    <w:p>
-      <w:pPr>
-        <w:pStyle w:val="style26"/>
+        <w:rPr/>
+      </w:r>
+    </w:p>
+    <w:p>
+      <w:pPr>
+        <w:pStyle w:val="style27"/>
         <w:jc w:val="center"/>
       </w:pPr>
       <w:r>
@@ -93,7 +84,7 @@
     </w:p>
     <w:p>
       <w:pPr>
-        <w:pStyle w:val="style26"/>
+        <w:pStyle w:val="style27"/>
         <w:jc w:val="center"/>
       </w:pPr>
       <w:r>
@@ -107,7 +98,7 @@
     </w:p>
     <w:p>
       <w:pPr>
-        <w:pStyle w:val="style26"/>
+        <w:pStyle w:val="style27"/>
         <w:jc w:val="center"/>
       </w:pPr>
       <w:r>
@@ -121,98 +112,70 @@
     </w:p>
     <w:p>
       <w:pPr>
-        <w:pStyle w:val="style26"/>
+        <w:pStyle w:val="style27"/>
         <w:jc w:val="center"/>
       </w:pPr>
       <w:r>
-        <w:rPr>
-          <w:b/>
-          <w:sz w:val="56"/>
-          <w:szCs w:val="56"/>
-        </w:rPr>
-      </w:r>
-    </w:p>
-    <w:p>
-      <w:pPr>
-        <w:pStyle w:val="style26"/>
+        <w:rPr/>
+      </w:r>
+    </w:p>
+    <w:p>
+      <w:pPr>
+        <w:pStyle w:val="style27"/>
         <w:jc w:val="center"/>
       </w:pPr>
       <w:r>
-        <w:rPr>
-          <w:b/>
-          <w:sz w:val="56"/>
-          <w:szCs w:val="56"/>
-        </w:rPr>
-      </w:r>
-    </w:p>
-    <w:p>
-      <w:pPr>
-        <w:pStyle w:val="style26"/>
+        <w:rPr/>
+      </w:r>
+    </w:p>
+    <w:p>
+      <w:pPr>
+        <w:pStyle w:val="style27"/>
         <w:jc w:val="center"/>
       </w:pPr>
       <w:r>
-        <w:rPr>
-          <w:b/>
-          <w:sz w:val="56"/>
-          <w:szCs w:val="56"/>
-        </w:rPr>
-      </w:r>
-    </w:p>
-    <w:p>
-      <w:pPr>
-        <w:pStyle w:val="style26"/>
+        <w:rPr/>
+      </w:r>
+    </w:p>
+    <w:p>
+      <w:pPr>
+        <w:pStyle w:val="style27"/>
         <w:jc w:val="center"/>
       </w:pPr>
       <w:r>
-        <w:rPr>
-          <w:b/>
-          <w:sz w:val="56"/>
-          <w:szCs w:val="56"/>
-        </w:rPr>
-      </w:r>
-    </w:p>
-    <w:p>
-      <w:pPr>
-        <w:pStyle w:val="style26"/>
+        <w:rPr/>
+      </w:r>
+    </w:p>
+    <w:p>
+      <w:pPr>
+        <w:pStyle w:val="style27"/>
         <w:jc w:val="center"/>
       </w:pPr>
       <w:r>
-        <w:rPr>
-          <w:b/>
-          <w:sz w:val="56"/>
-          <w:szCs w:val="56"/>
-        </w:rPr>
-      </w:r>
-    </w:p>
-    <w:p>
-      <w:pPr>
-        <w:pStyle w:val="style26"/>
+        <w:rPr/>
+      </w:r>
+    </w:p>
+    <w:p>
+      <w:pPr>
+        <w:pStyle w:val="style27"/>
         <w:jc w:val="center"/>
       </w:pPr>
       <w:r>
-        <w:rPr>
-          <w:b/>
-          <w:sz w:val="56"/>
-          <w:szCs w:val="56"/>
-        </w:rPr>
-      </w:r>
-    </w:p>
-    <w:p>
-      <w:pPr>
-        <w:pStyle w:val="style26"/>
+        <w:rPr/>
+      </w:r>
+    </w:p>
+    <w:p>
+      <w:pPr>
+        <w:pStyle w:val="style27"/>
         <w:jc w:val="center"/>
       </w:pPr>
       <w:r>
-        <w:rPr>
-          <w:b/>
-          <w:sz w:val="56"/>
-          <w:szCs w:val="56"/>
-        </w:rPr>
-      </w:r>
-    </w:p>
-    <w:p>
-      <w:pPr>
-        <w:pStyle w:val="style26"/>
+        <w:rPr/>
+      </w:r>
+    </w:p>
+    <w:p>
+      <w:pPr>
+        <w:pStyle w:val="style27"/>
       </w:pPr>
       <w:r>
         <w:rPr>
@@ -226,19 +189,17 @@
     </w:p>
     <w:p>
       <w:pPr>
-        <w:pStyle w:val="style26"/>
-      </w:pPr>
-      <w:r>
-        <w:rPr>
-          <w:sz w:val="32"/>
-          <w:szCs w:val="32"/>
-        </w:rPr>
-      </w:r>
-    </w:p>
-    <w:p>
-      <w:pPr>
-        <w:pStyle w:val="style26"/>
-        <w:tabs>
+        <w:pStyle w:val="style27"/>
+      </w:pPr>
+      <w:r>
+        <w:rPr/>
+      </w:r>
+    </w:p>
+    <w:p>
+      <w:pPr>
+        <w:pStyle w:val="style27"/>
+        <w:tabs>
+          <w:tab w:leader="none" w:pos="708" w:val="left"/>
           <w:tab w:leader="none" w:pos="3686" w:val="left"/>
           <w:tab w:leader="none" w:pos="6946" w:val="left"/>
         </w:tabs>
@@ -257,8 +218,9 @@
     </w:p>
     <w:p>
       <w:pPr>
-        <w:pStyle w:val="style26"/>
-        <w:tabs>
+        <w:pStyle w:val="style27"/>
+        <w:tabs>
+          <w:tab w:leader="none" w:pos="708" w:val="left"/>
           <w:tab w:leader="none" w:pos="3686" w:val="left"/>
           <w:tab w:leader="none" w:pos="6946" w:val="left"/>
         </w:tabs>
@@ -280,16 +242,17 @@
         <w:pStyle w:val="style0"/>
       </w:pPr>
       <w:r>
-        <w:rPr>
-          <w:sz w:val="32"/>
-          <w:szCs w:val="32"/>
-        </w:rPr>
+        <w:rPr/>
       </w:r>
     </w:p>
     <w:p>
       <w:pPr>
         <w:pStyle w:val="style1"/>
         <w:pageBreakBefore/>
+        <w:numPr>
+          <w:ilvl w:val="0"/>
+          <w:numId w:val="1"/>
+        </w:numPr>
       </w:pPr>
       <w:r>
         <w:rPr/>
@@ -317,6 +280,10 @@
       <w:pPr>
         <w:pStyle w:val="style1"/>
         <w:pageBreakBefore/>
+        <w:numPr>
+          <w:ilvl w:val="0"/>
+          <w:numId w:val="1"/>
+        </w:numPr>
       </w:pPr>
       <w:r>
         <w:rPr/>
@@ -328,7 +295,7 @@
         <w:pStyle w:val="style2"/>
         <w:numPr>
           <w:ilvl w:val="1"/>
-          <w:numId w:val="1"/>
+          <w:numId w:val="2"/>
         </w:numPr>
       </w:pPr>
       <w:r>
@@ -447,7 +414,7 @@
         <w:pStyle w:val="style2"/>
         <w:numPr>
           <w:ilvl w:val="1"/>
-          <w:numId w:val="1"/>
+          <w:numId w:val="2"/>
         </w:numPr>
       </w:pPr>
       <w:r>
@@ -555,9 +522,7 @@
         <w:pStyle w:val="style0"/>
       </w:pPr>
       <w:r>
-        <w:rPr>
-          <w:rFonts w:ascii="Courier New" w:cs="Courier New" w:hAnsi="Courier New"/>
-        </w:rPr>
+        <w:rPr/>
       </w:r>
     </w:p>
     <w:p>
@@ -566,7 +531,7 @@
         <w:pageBreakBefore/>
         <w:numPr>
           <w:ilvl w:val="1"/>
-          <w:numId w:val="1"/>
+          <w:numId w:val="2"/>
         </w:numPr>
       </w:pPr>
       <w:r>
@@ -629,6 +594,77 @@
       <w:r>
         <w:rPr/>
         <w:t>Čtení ani zápis z/do obecného proudu (např. souboru) není synchronizován a v případě nutnosti musí být synchronní přístup k zařízení ošetřen v rámci uživatelských procesů.</w:t>
+      </w:r>
+    </w:p>
+    <w:p>
+      <w:pPr>
+        <w:pStyle w:val="style2"/>
+        <w:numPr>
+          <w:ilvl w:val="1"/>
+          <w:numId w:val="2"/>
+        </w:numPr>
+      </w:pPr>
+      <w:r>
+        <w:rPr/>
+        <w:t>Souborový systém</w:t>
+      </w:r>
+    </w:p>
+    <w:p>
+      <w:pPr>
+        <w:pStyle w:val="style0"/>
+      </w:pPr>
+      <w:r>
+        <w:rPr/>
+        <w:t>Souborový systém je inspirován unixovými systémy. Jedná se jeden strom s kořenovým adresářem „</w:t>
+      </w:r>
+      <w:r>
+        <w:rPr>
+          <w:rFonts w:ascii="Courier New" w:cs="Courier New" w:hAnsi="Courier New"/>
+        </w:rPr>
+        <w:t>/</w:t>
+      </w:r>
+      <w:r>
+        <w:rPr/>
+        <w:t xml:space="preserve">“. Ten je vytvořen v hostitelském systému na cestě </w:t>
+      </w:r>
+      <w:r>
+        <w:rPr>
+          <w:rFonts w:ascii="Courier New" w:cs="Courier New" w:hAnsi="Courier New"/>
+        </w:rPr>
+        <w:t>$HOME/os</w:t>
+      </w:r>
+      <w:r>
+        <w:rPr/>
+        <w:t xml:space="preserve"> (resp. na alternativě v systémech Windows). Implementace neumožňuje opustit v rámci simulace tuto složku.</w:t>
+      </w:r>
+    </w:p>
+    <w:p>
+      <w:pPr>
+        <w:pStyle w:val="style0"/>
+      </w:pPr>
+      <w:r>
+        <w:rPr/>
+        <w:t>Soubory či složky začínající znakem „</w:t>
+      </w:r>
+      <w:r>
+        <w:rPr>
+          <w:b/>
+          <w:bCs/>
+        </w:rPr>
+        <w:t>.</w:t>
+      </w:r>
+      <w:r>
+        <w:rPr/>
+        <w:t>“ (tečka), jsou považovány za skryté.</w:t>
+      </w:r>
+    </w:p>
+    <w:p>
+      <w:pPr>
+        <w:pStyle w:val="style0"/>
+      </w:pPr>
+      <w:r>
+        <w:rPr/>
+        <w:t>Je možné vytvářet soubory a složky a číst a zapisovat z/do souboru. Mazání není z bezpečnostních důvodů povoleno.</w:t>
       </w:r>
     </w:p>
     <w:p>
@@ -641,65 +677,37 @@
       </w:pPr>
       <w:r>
         <w:rPr/>
-        <w:t>Souborový systém</w:t>
-      </w:r>
-    </w:p>
-    <w:p>
-      <w:pPr>
-        <w:pStyle w:val="style0"/>
-      </w:pPr>
-      <w:r>
-        <w:rPr/>
-        <w:t>Souborový systém je inspirován unixovými systémy. Jedná se jeden strom s kořenovým adresářem „</w:t>
-      </w:r>
-      <w:r>
-        <w:rPr>
-          <w:rFonts w:ascii="Courier New" w:cs="Courier New" w:hAnsi="Courier New"/>
-        </w:rPr>
-        <w:t>/</w:t>
-      </w:r>
-      <w:r>
-        <w:rPr/>
-        <w:t xml:space="preserve">“. Ten je vytvořen v hostitelském systému na cestě </w:t>
-      </w:r>
-      <w:r>
-        <w:rPr>
-          <w:rFonts w:ascii="Courier New" w:cs="Courier New" w:hAnsi="Courier New"/>
-        </w:rPr>
-        <w:t>$HOME/os</w:t>
-      </w:r>
-      <w:r>
-        <w:rPr/>
-        <w:t xml:space="preserve"> (resp. na alternativě v systémech Windows). Implementace neumožňuje opustit v rámci simulace tuto složku.</w:t>
-      </w:r>
-    </w:p>
-    <w:p>
-      <w:pPr>
-        <w:pStyle w:val="style0"/>
-      </w:pPr>
-      <w:r>
-        <w:rPr/>
-        <w:t>Soubory či složky začínající znakem „</w:t>
-      </w:r>
-      <w:r>
-        <w:rPr>
-          <w:b/>
-          <w:bCs/>
-        </w:rPr>
-        <w:t>.</w:t>
-      </w:r>
-      <w:r>
-        <w:rPr/>
-        <w:t>“ (tečka), jsou považovány za skryté.</w:t>
-      </w:r>
-    </w:p>
-    <w:p>
-      <w:pPr>
-        <w:pStyle w:val="style0"/>
-      </w:pPr>
-      <w:r>
-        <w:rPr/>
-        <w:t>Je možné vytvářet soubory a složky a číst a zapisovat z/do souboru. Mazání není z bezpečnostních důvodů povoleno.</w:t>
+        <w:t>Kompatibilita s Windows</w:t>
+      </w:r>
+    </w:p>
+    <w:p>
+      <w:pPr>
+        <w:pStyle w:val="style23"/>
+      </w:pPr>
+      <w:r>
+        <w:rPr/>
+        <w:t>Jelikož systém Windows neumožňuje zakládat soubory či složky obsahující určité znaky, je u všech cest prováděna kontrola. V případě nálezu některého ze znaků uvedených níže je vrácena výjimka. Implementované procesy se z této výjimky zotaví a zobrazí uživateli chybovou hlášku.</w:t>
+      </w:r>
+    </w:p>
+    <w:p>
+      <w:pPr>
+        <w:pStyle w:val="style23"/>
+      </w:pPr>
+      <w:r>
+        <w:rPr/>
+        <w:t>Zakázané znaky:</w:t>
+      </w:r>
+    </w:p>
+    <w:p>
+      <w:pPr>
+        <w:pStyle w:val="style23"/>
+      </w:pPr>
+      <w:r>
+        <w:rPr>
+          <w:i/>
+          <w:iCs/>
+        </w:rPr>
+        <w:t>'\', '*', '?', ':', '"', '&lt;', '&gt;', '|'</w:t>
       </w:r>
     </w:p>
     <w:p>
@@ -714,6 +722,10 @@
       <w:pPr>
         <w:pStyle w:val="style1"/>
         <w:pageBreakBefore/>
+        <w:numPr>
+          <w:ilvl w:val="0"/>
+          <w:numId w:val="1"/>
+        </w:numPr>
       </w:pPr>
       <w:r>
         <w:rPr/>
@@ -725,7 +737,7 @@
         <w:pStyle w:val="style2"/>
         <w:numPr>
           <w:ilvl w:val="1"/>
-          <w:numId w:val="1"/>
+          <w:numId w:val="2"/>
         </w:numPr>
       </w:pPr>
       <w:r>
@@ -735,7 +747,7 @@
     </w:p>
     <w:p>
       <w:pPr>
-        <w:pStyle w:val="style22"/>
+        <w:pStyle w:val="style23"/>
       </w:pPr>
       <w:r>
         <w:rPr/>
@@ -747,7 +759,7 @@
         <w:pStyle w:val="style2"/>
         <w:numPr>
           <w:ilvl w:val="1"/>
-          <w:numId w:val="1"/>
+          <w:numId w:val="2"/>
         </w:numPr>
       </w:pPr>
       <w:r>
@@ -757,7 +769,7 @@
     </w:p>
     <w:p>
       <w:pPr>
-        <w:pStyle w:val="style22"/>
+        <w:pStyle w:val="style23"/>
       </w:pPr>
       <w:r>
         <w:rPr/>
@@ -766,7 +778,7 @@
     </w:p>
     <w:p>
       <w:pPr>
-        <w:pStyle w:val="style22"/>
+        <w:pStyle w:val="style23"/>
       </w:pPr>
       <w:r>
         <w:rPr/>
@@ -775,7 +787,7 @@
     </w:p>
     <w:p>
       <w:pPr>
-        <w:pStyle w:val="style22"/>
+        <w:pStyle w:val="style23"/>
       </w:pPr>
       <w:r>
         <w:rPr>
@@ -787,7 +799,7 @@
     </w:p>
     <w:p>
       <w:pPr>
-        <w:pStyle w:val="style22"/>
+        <w:pStyle w:val="style23"/>
       </w:pPr>
       <w:r>
         <w:rPr>
@@ -806,7 +818,7 @@
     </w:p>
     <w:p>
       <w:pPr>
-        <w:pStyle w:val="style22"/>
+        <w:pStyle w:val="style23"/>
       </w:pPr>
       <w:r>
         <w:rPr>
@@ -835,7 +847,7 @@
         <w:pStyle w:val="style2"/>
         <w:numPr>
           <w:ilvl w:val="1"/>
-          <w:numId w:val="1"/>
+          <w:numId w:val="2"/>
         </w:numPr>
       </w:pPr>
       <w:r>
@@ -845,7 +857,7 @@
     </w:p>
     <w:p>
       <w:pPr>
-        <w:pStyle w:val="style22"/>
+        <w:pStyle w:val="style23"/>
       </w:pPr>
       <w:r>
         <w:rPr>
@@ -857,7 +869,7 @@
     </w:p>
     <w:p>
       <w:pPr>
-        <w:pStyle w:val="style22"/>
+        <w:pStyle w:val="style23"/>
       </w:pPr>
       <w:r>
         <w:rPr>
@@ -869,7 +881,7 @@
     </w:p>
     <w:p>
       <w:pPr>
-        <w:pStyle w:val="style22"/>
+        <w:pStyle w:val="style23"/>
       </w:pPr>
       <w:r>
         <w:rPr>
@@ -881,10 +893,10 @@
     </w:p>
     <w:p>
       <w:pPr>
-        <w:pStyle w:val="style22"/>
-        <w:numPr>
-          <w:ilvl w:val="0"/>
-          <w:numId w:val="2"/>
+        <w:pStyle w:val="style23"/>
+        <w:numPr>
+          <w:ilvl w:val="0"/>
+          <w:numId w:val="3"/>
         </w:numPr>
       </w:pPr>
       <w:r>
@@ -897,10 +909,10 @@
     </w:p>
     <w:p>
       <w:pPr>
-        <w:pStyle w:val="style22"/>
-        <w:numPr>
-          <w:ilvl w:val="0"/>
-          <w:numId w:val="2"/>
+        <w:pStyle w:val="style23"/>
+        <w:numPr>
+          <w:ilvl w:val="0"/>
+          <w:numId w:val="3"/>
         </w:numPr>
       </w:pPr>
       <w:r>
@@ -913,10 +925,10 @@
     </w:p>
     <w:p>
       <w:pPr>
-        <w:pStyle w:val="style22"/>
-        <w:numPr>
-          <w:ilvl w:val="0"/>
-          <w:numId w:val="2"/>
+        <w:pStyle w:val="style23"/>
+        <w:numPr>
+          <w:ilvl w:val="0"/>
+          <w:numId w:val="3"/>
         </w:numPr>
       </w:pPr>
       <w:r>
@@ -929,10 +941,10 @@
     </w:p>
     <w:p>
       <w:pPr>
-        <w:pStyle w:val="style22"/>
-        <w:numPr>
-          <w:ilvl w:val="0"/>
-          <w:numId w:val="2"/>
+        <w:pStyle w:val="style23"/>
+        <w:numPr>
+          <w:ilvl w:val="0"/>
+          <w:numId w:val="3"/>
         </w:numPr>
       </w:pPr>
       <w:r>
@@ -945,10 +957,10 @@
     </w:p>
     <w:p>
       <w:pPr>
-        <w:pStyle w:val="style22"/>
-        <w:numPr>
-          <w:ilvl w:val="0"/>
-          <w:numId w:val="2"/>
+        <w:pStyle w:val="style23"/>
+        <w:numPr>
+          <w:ilvl w:val="0"/>
+          <w:numId w:val="3"/>
         </w:numPr>
       </w:pPr>
       <w:r>
@@ -975,10 +987,10 @@
     </w:p>
     <w:p>
       <w:pPr>
-        <w:pStyle w:val="style22"/>
-        <w:numPr>
-          <w:ilvl w:val="0"/>
-          <w:numId w:val="2"/>
+        <w:pStyle w:val="style23"/>
+        <w:numPr>
+          <w:ilvl w:val="0"/>
+          <w:numId w:val="3"/>
         </w:numPr>
       </w:pPr>
       <w:r>
@@ -991,10 +1003,10 @@
     </w:p>
     <w:p>
       <w:pPr>
-        <w:pStyle w:val="style22"/>
-        <w:numPr>
-          <w:ilvl w:val="0"/>
-          <w:numId w:val="2"/>
+        <w:pStyle w:val="style23"/>
+        <w:numPr>
+          <w:ilvl w:val="0"/>
+          <w:numId w:val="3"/>
         </w:numPr>
       </w:pPr>
       <w:r>
@@ -1007,10 +1019,10 @@
     </w:p>
     <w:p>
       <w:pPr>
-        <w:pStyle w:val="style22"/>
-        <w:numPr>
-          <w:ilvl w:val="0"/>
-          <w:numId w:val="2"/>
+        <w:pStyle w:val="style23"/>
+        <w:numPr>
+          <w:ilvl w:val="0"/>
+          <w:numId w:val="3"/>
         </w:numPr>
       </w:pPr>
       <w:r>
@@ -1023,249 +1035,249 @@
     </w:p>
     <w:p>
       <w:pPr>
-        <w:pStyle w:val="style22"/>
+        <w:pStyle w:val="style23"/>
+        <w:numPr>
+          <w:ilvl w:val="1"/>
+          <w:numId w:val="3"/>
+        </w:numPr>
+      </w:pPr>
+      <w:r>
+        <w:rPr>
+          <w:i/>
+          <w:iCs/>
+        </w:rPr>
+        <w:t>mkdir /neexistujici1_adr/neexistujici_adr2</w:t>
+      </w:r>
+      <w:r>
+        <w:rPr>
+          <w:i w:val="false"/>
+          <w:iCs w:val="false"/>
+        </w:rPr>
+        <w:t xml:space="preserve"> je platný příkaz</w:t>
+      </w:r>
+    </w:p>
+    <w:p>
+      <w:pPr>
+        <w:pStyle w:val="style23"/>
+        <w:numPr>
+          <w:ilvl w:val="0"/>
+          <w:numId w:val="3"/>
+        </w:numPr>
+      </w:pPr>
+      <w:r>
+        <w:rPr>
+          <w:i w:val="false"/>
+          <w:iCs w:val="false"/>
+        </w:rPr>
+        <w:t>ps</w:t>
+      </w:r>
+    </w:p>
+    <w:p>
+      <w:pPr>
+        <w:pStyle w:val="style23"/>
+        <w:numPr>
+          <w:ilvl w:val="0"/>
+          <w:numId w:val="3"/>
+        </w:numPr>
+      </w:pPr>
+      <w:r>
+        <w:rPr>
+          <w:i w:val="false"/>
+          <w:iCs w:val="false"/>
+        </w:rPr>
+        <w:t>pwd</w:t>
+      </w:r>
+    </w:p>
+    <w:p>
+      <w:pPr>
+        <w:pStyle w:val="style23"/>
+        <w:numPr>
+          <w:ilvl w:val="0"/>
+          <w:numId w:val="3"/>
+        </w:numPr>
+      </w:pPr>
+      <w:r>
+        <w:rPr>
+          <w:i w:val="false"/>
+          <w:iCs w:val="false"/>
+        </w:rPr>
+        <w:t xml:space="preserve">shell – spustí novou instanci příkazového interpretu (ekvivalent k např. </w:t>
+      </w:r>
+      <w:r>
+        <w:rPr>
+          <w:i/>
+          <w:iCs/>
+        </w:rPr>
+        <w:t>bash</w:t>
+      </w:r>
+      <w:r>
+        <w:rPr>
+          <w:i w:val="false"/>
+          <w:iCs w:val="false"/>
+        </w:rPr>
+        <w:t xml:space="preserve"> v linuxu)</w:t>
+      </w:r>
+    </w:p>
+    <w:p>
+      <w:pPr>
+        <w:pStyle w:val="style23"/>
+        <w:numPr>
+          <w:ilvl w:val="0"/>
+          <w:numId w:val="3"/>
+        </w:numPr>
+      </w:pPr>
+      <w:r>
+        <w:rPr>
+          <w:i w:val="false"/>
+          <w:iCs w:val="false"/>
+        </w:rPr>
+        <w:t>shutdown – ukončí všechny procesy a následně celou simulaci OS</w:t>
+      </w:r>
+    </w:p>
+    <w:p>
+      <w:pPr>
+        <w:pStyle w:val="style23"/>
+        <w:numPr>
+          <w:ilvl w:val="0"/>
+          <w:numId w:val="3"/>
+        </w:numPr>
+      </w:pPr>
+      <w:r>
+        <w:rPr>
+          <w:i w:val="false"/>
+          <w:iCs w:val="false"/>
+        </w:rPr>
+        <w:t>sleep</w:t>
+      </w:r>
+    </w:p>
+    <w:p>
+      <w:pPr>
+        <w:pStyle w:val="style23"/>
+        <w:numPr>
+          <w:ilvl w:val="0"/>
+          <w:numId w:val="3"/>
+        </w:numPr>
+      </w:pPr>
+      <w:r>
+        <w:rPr>
+          <w:i w:val="false"/>
+          <w:iCs w:val="false"/>
+        </w:rPr>
+        <w:t>sort</w:t>
+      </w:r>
+    </w:p>
+    <w:p>
+      <w:pPr>
+        <w:pStyle w:val="style23"/>
+        <w:numPr>
+          <w:ilvl w:val="0"/>
+          <w:numId w:val="3"/>
+        </w:numPr>
+      </w:pPr>
+      <w:r>
+        <w:rPr>
+          <w:i w:val="false"/>
+          <w:iCs w:val="false"/>
+        </w:rPr>
+        <w:t>touch</w:t>
+      </w:r>
+    </w:p>
+    <w:p>
+      <w:pPr>
+        <w:pStyle w:val="style23"/>
+        <w:numPr>
+          <w:ilvl w:val="0"/>
+          <w:numId w:val="3"/>
+        </w:numPr>
+      </w:pPr>
+      <w:r>
+        <w:rPr>
+          <w:i w:val="false"/>
+          <w:iCs w:val="false"/>
+        </w:rPr>
+        <w:t>wc</w:t>
+      </w:r>
+    </w:p>
+    <w:p>
+      <w:pPr>
+        <w:pStyle w:val="style23"/>
+        <w:numPr>
+          <w:ilvl w:val="0"/>
+          <w:numId w:val="3"/>
+        </w:numPr>
+      </w:pPr>
+      <w:r>
+        <w:rPr>
+          <w:i w:val="false"/>
+          <w:iCs w:val="false"/>
+        </w:rPr>
+        <w:t>cd</w:t>
+      </w:r>
+    </w:p>
+    <w:p>
+      <w:pPr>
+        <w:pStyle w:val="style23"/>
+        <w:numPr>
+          <w:ilvl w:val="0"/>
+          <w:numId w:val="3"/>
+        </w:numPr>
+      </w:pPr>
+      <w:r>
+        <w:rPr>
+          <w:i w:val="false"/>
+          <w:iCs w:val="false"/>
+        </w:rPr>
+        <w:t>exit</w:t>
+      </w:r>
+    </w:p>
+    <w:p>
+      <w:pPr>
+        <w:pStyle w:val="style2"/>
         <w:numPr>
           <w:ilvl w:val="1"/>
           <w:numId w:val="2"/>
         </w:numPr>
       </w:pPr>
       <w:r>
+        <w:rPr/>
+        <w:t>Ukončení systému</w:t>
+      </w:r>
+    </w:p>
+    <w:p>
+      <w:pPr>
+        <w:pStyle w:val="style23"/>
+      </w:pPr>
+      <w:r>
+        <w:rPr/>
+        <w:t>Systém lze ukončit dvěma způsoby:</w:t>
+      </w:r>
+    </w:p>
+    <w:p>
+      <w:pPr>
+        <w:pStyle w:val="style23"/>
+        <w:numPr>
+          <w:ilvl w:val="0"/>
+          <w:numId w:val="4"/>
+        </w:numPr>
+      </w:pPr>
+      <w:r>
+        <w:rPr/>
+        <w:t xml:space="preserve">příkazem </w:t>
+      </w:r>
+      <w:r>
         <w:rPr>
           <w:i/>
           <w:iCs/>
         </w:rPr>
-        <w:t>mkdir /neexistujici1_adr/neexistujici_adr2</w:t>
-      </w:r>
-      <w:r>
-        <w:rPr>
-          <w:i w:val="false"/>
-          <w:iCs w:val="false"/>
-        </w:rPr>
-        <w:t xml:space="preserve"> je platný příkaz</w:t>
-      </w:r>
-    </w:p>
-    <w:p>
-      <w:pPr>
-        <w:pStyle w:val="style22"/>
-        <w:numPr>
-          <w:ilvl w:val="0"/>
-          <w:numId w:val="2"/>
-        </w:numPr>
-      </w:pPr>
-      <w:r>
-        <w:rPr>
-          <w:i w:val="false"/>
-          <w:iCs w:val="false"/>
-        </w:rPr>
-        <w:t>ps</w:t>
-      </w:r>
-    </w:p>
-    <w:p>
-      <w:pPr>
-        <w:pStyle w:val="style22"/>
-        <w:numPr>
-          <w:ilvl w:val="0"/>
-          <w:numId w:val="2"/>
-        </w:numPr>
-      </w:pPr>
-      <w:r>
-        <w:rPr>
-          <w:i w:val="false"/>
-          <w:iCs w:val="false"/>
-        </w:rPr>
-        <w:t>pwd</w:t>
-      </w:r>
-    </w:p>
-    <w:p>
-      <w:pPr>
-        <w:pStyle w:val="style22"/>
-        <w:numPr>
-          <w:ilvl w:val="0"/>
-          <w:numId w:val="2"/>
-        </w:numPr>
-      </w:pPr>
-      <w:r>
-        <w:rPr>
-          <w:i w:val="false"/>
-          <w:iCs w:val="false"/>
-        </w:rPr>
-        <w:t xml:space="preserve">shell – spustí novou instanci příkazového interpretu (ekvivalent k např. </w:t>
-      </w:r>
-      <w:r>
-        <w:rPr>
-          <w:i/>
-          <w:iCs/>
-        </w:rPr>
-        <w:t>bash</w:t>
-      </w:r>
-      <w:r>
-        <w:rPr>
-          <w:i w:val="false"/>
-          <w:iCs w:val="false"/>
-        </w:rPr>
-        <w:t xml:space="preserve"> v linuxu)</w:t>
-      </w:r>
-    </w:p>
-    <w:p>
-      <w:pPr>
-        <w:pStyle w:val="style22"/>
-        <w:numPr>
-          <w:ilvl w:val="0"/>
-          <w:numId w:val="2"/>
-        </w:numPr>
-      </w:pPr>
-      <w:r>
-        <w:rPr>
-          <w:i w:val="false"/>
-          <w:iCs w:val="false"/>
-        </w:rPr>
-        <w:t>shutdown – ukončí všechny procesy a následně celou simulaci OS</w:t>
-      </w:r>
-    </w:p>
-    <w:p>
-      <w:pPr>
-        <w:pStyle w:val="style22"/>
-        <w:numPr>
-          <w:ilvl w:val="0"/>
-          <w:numId w:val="2"/>
-        </w:numPr>
-      </w:pPr>
-      <w:r>
-        <w:rPr>
-          <w:i w:val="false"/>
-          <w:iCs w:val="false"/>
-        </w:rPr>
-        <w:t>sleep</w:t>
-      </w:r>
-    </w:p>
-    <w:p>
-      <w:pPr>
-        <w:pStyle w:val="style22"/>
-        <w:numPr>
-          <w:ilvl w:val="0"/>
-          <w:numId w:val="2"/>
-        </w:numPr>
-      </w:pPr>
-      <w:r>
-        <w:rPr>
-          <w:i w:val="false"/>
-          <w:iCs w:val="false"/>
-        </w:rPr>
-        <w:t>sort</w:t>
-      </w:r>
-    </w:p>
-    <w:p>
-      <w:pPr>
-        <w:pStyle w:val="style22"/>
-        <w:numPr>
-          <w:ilvl w:val="0"/>
-          <w:numId w:val="2"/>
-        </w:numPr>
-      </w:pPr>
-      <w:r>
-        <w:rPr>
-          <w:i w:val="false"/>
-          <w:iCs w:val="false"/>
-        </w:rPr>
-        <w:t>touch</w:t>
-      </w:r>
-    </w:p>
-    <w:p>
-      <w:pPr>
-        <w:pStyle w:val="style22"/>
-        <w:numPr>
-          <w:ilvl w:val="0"/>
-          <w:numId w:val="2"/>
-        </w:numPr>
-      </w:pPr>
-      <w:r>
-        <w:rPr>
-          <w:i w:val="false"/>
-          <w:iCs w:val="false"/>
-        </w:rPr>
-        <w:t>wc</w:t>
-      </w:r>
-    </w:p>
-    <w:p>
-      <w:pPr>
-        <w:pStyle w:val="style22"/>
-        <w:numPr>
-          <w:ilvl w:val="0"/>
-          <w:numId w:val="2"/>
-        </w:numPr>
-      </w:pPr>
-      <w:r>
-        <w:rPr>
-          <w:i w:val="false"/>
-          <w:iCs w:val="false"/>
-        </w:rPr>
-        <w:t>cd</w:t>
-      </w:r>
-    </w:p>
-    <w:p>
-      <w:pPr>
-        <w:pStyle w:val="style22"/>
-        <w:numPr>
-          <w:ilvl w:val="0"/>
-          <w:numId w:val="2"/>
-        </w:numPr>
-      </w:pPr>
-      <w:r>
-        <w:rPr>
-          <w:i w:val="false"/>
-          <w:iCs w:val="false"/>
-        </w:rPr>
-        <w:t>exit</w:t>
-      </w:r>
-    </w:p>
-    <w:p>
-      <w:pPr>
-        <w:pStyle w:val="style2"/>
-        <w:numPr>
-          <w:ilvl w:val="1"/>
-          <w:numId w:val="1"/>
-        </w:numPr>
-      </w:pPr>
-      <w:r>
-        <w:rPr/>
-        <w:t>Ukončení systému</w:t>
-      </w:r>
-    </w:p>
-    <w:p>
-      <w:pPr>
-        <w:pStyle w:val="style22"/>
-      </w:pPr>
-      <w:r>
-        <w:rPr/>
-        <w:t>Systém lze ukončit dvěma způsoby:</w:t>
-      </w:r>
-    </w:p>
-    <w:p>
-      <w:pPr>
-        <w:pStyle w:val="style22"/>
-        <w:numPr>
-          <w:ilvl w:val="0"/>
-          <w:numId w:val="3"/>
-        </w:numPr>
-      </w:pPr>
-      <w:r>
-        <w:rPr/>
-        <w:t xml:space="preserve">příkazem </w:t>
-      </w:r>
-      <w:r>
-        <w:rPr>
-          <w:i/>
-          <w:iCs/>
-        </w:rPr>
         <w:t>shutdown</w:t>
       </w:r>
     </w:p>
     <w:p>
       <w:pPr>
-        <w:pStyle w:val="style22"/>
-        <w:numPr>
-          <w:ilvl w:val="0"/>
-          <w:numId w:val="3"/>
+        <w:pStyle w:val="style23"/>
+        <w:numPr>
+          <w:ilvl w:val="0"/>
+          <w:numId w:val="4"/>
         </w:numPr>
       </w:pPr>
       <w:r>
@@ -1278,7 +1290,7 @@
     </w:p>
     <w:p>
       <w:pPr>
-        <w:pStyle w:val="style22"/>
+        <w:pStyle w:val="style23"/>
         <w:spacing w:after="120" w:before="0"/>
       </w:pPr>
       <w:r>
@@ -1296,7 +1308,7 @@
       <w:pgNumType w:fmt="decimal"/>
       <w:formProt w:val="false"/>
       <w:textDirection w:val="lrTb"/>
-      <w:docGrid w:charSpace="4096" w:linePitch="360" w:type="default"/>
+      <w:docGrid w:charSpace="8192" w:linePitch="360" w:type="default"/>
     </w:sectPr>
   </w:body>
 </w:document>
@@ -1426,6 +1438,125 @@
   <w:abstractNum w:abstractNumId="2">
     <w:lvl w:ilvl="0">
       <w:start w:val="1"/>
+      <w:numFmt w:val="none"/>
+      <w:suff w:val="nothing"/>
+      <w:lvlText w:val=""/>
+      <w:lvlJc w:val="left"/>
+      <w:pPr>
+        <w:tabs>
+          <w:tab w:pos="432" w:val="num"/>
+        </w:tabs>
+        <w:ind w:hanging="432" w:left="432"/>
+      </w:pPr>
+    </w:lvl>
+    <w:lvl w:ilvl="1">
+      <w:start w:val="1"/>
+      <w:numFmt w:val="none"/>
+      <w:suff w:val="nothing"/>
+      <w:lvlText w:val=""/>
+      <w:lvlJc w:val="left"/>
+      <w:pPr>
+        <w:tabs>
+          <w:tab w:pos="576" w:val="num"/>
+        </w:tabs>
+        <w:ind w:hanging="576" w:left="576"/>
+      </w:pPr>
+    </w:lvl>
+    <w:lvl w:ilvl="2">
+      <w:start w:val="1"/>
+      <w:numFmt w:val="none"/>
+      <w:suff w:val="nothing"/>
+      <w:lvlText w:val=""/>
+      <w:lvlJc w:val="left"/>
+      <w:pPr>
+        <w:tabs>
+          <w:tab w:pos="720" w:val="num"/>
+        </w:tabs>
+        <w:ind w:hanging="720" w:left="720"/>
+      </w:pPr>
+    </w:lvl>
+    <w:lvl w:ilvl="3">
+      <w:start w:val="1"/>
+      <w:numFmt w:val="none"/>
+      <w:suff w:val="nothing"/>
+      <w:lvlText w:val=""/>
+      <w:lvlJc w:val="left"/>
+      <w:pPr>
+        <w:tabs>
+          <w:tab w:pos="864" w:val="num"/>
+        </w:tabs>
+        <w:ind w:hanging="864" w:left="864"/>
+      </w:pPr>
+    </w:lvl>
+    <w:lvl w:ilvl="4">
+      <w:start w:val="1"/>
+      <w:numFmt w:val="none"/>
+      <w:suff w:val="nothing"/>
+      <w:lvlText w:val=""/>
+      <w:lvlJc w:val="left"/>
+      <w:pPr>
+        <w:tabs>
+          <w:tab w:pos="1008" w:val="num"/>
+        </w:tabs>
+        <w:ind w:hanging="1008" w:left="1008"/>
+      </w:pPr>
+    </w:lvl>
+    <w:lvl w:ilvl="5">
+      <w:start w:val="1"/>
+      <w:numFmt w:val="none"/>
+      <w:suff w:val="nothing"/>
+      <w:lvlText w:val=""/>
+      <w:lvlJc w:val="left"/>
+      <w:pPr>
+        <w:tabs>
+          <w:tab w:pos="1152" w:val="num"/>
+        </w:tabs>
+        <w:ind w:hanging="1152" w:left="1152"/>
+      </w:pPr>
+    </w:lvl>
+    <w:lvl w:ilvl="6">
+      <w:start w:val="1"/>
+      <w:numFmt w:val="none"/>
+      <w:suff w:val="nothing"/>
+      <w:lvlText w:val=""/>
+      <w:lvlJc w:val="left"/>
+      <w:pPr>
+        <w:tabs>
+          <w:tab w:pos="1296" w:val="num"/>
+        </w:tabs>
+        <w:ind w:hanging="1296" w:left="1296"/>
+      </w:pPr>
+    </w:lvl>
+    <w:lvl w:ilvl="7">
+      <w:start w:val="1"/>
+      <w:numFmt w:val="none"/>
+      <w:suff w:val="nothing"/>
+      <w:lvlText w:val=""/>
+      <w:lvlJc w:val="left"/>
+      <w:pPr>
+        <w:tabs>
+          <w:tab w:pos="1440" w:val="num"/>
+        </w:tabs>
+        <w:ind w:hanging="1440" w:left="1440"/>
+      </w:pPr>
+    </w:lvl>
+    <w:lvl w:ilvl="8">
+      <w:start w:val="1"/>
+      <w:numFmt w:val="none"/>
+      <w:suff w:val="nothing"/>
+      <w:lvlText w:val=""/>
+      <w:lvlJc w:val="left"/>
+      <w:pPr>
+        <w:tabs>
+          <w:tab w:pos="1584" w:val="num"/>
+        </w:tabs>
+        <w:ind w:hanging="1584" w:left="1584"/>
+      </w:pPr>
+    </w:lvl>
+  </w:abstractNum>
+  <w:abstractNum w:abstractNumId="3">
+    <w:lvl w:ilvl="0">
+      <w:start w:val="1"/>
       <w:numFmt w:val="bullet"/>
       <w:lvlText w:val=""/>
       <w:lvlJc w:val="left"/>
@@ -1560,7 +1691,7 @@
       </w:rPr>
     </w:lvl>
   </w:abstractNum>
-  <w:abstractNum w:abstractNumId="3">
+  <w:abstractNum w:abstractNumId="4">
     <w:lvl w:ilvl="0">
       <w:start w:val="1"/>
       <w:numFmt w:val="decimal"/>
@@ -1572,7 +1703,6 @@
         </w:tabs>
         <w:ind w:hanging="360" w:left="720"/>
       </w:pPr>
-      <w:rPr/>
     </w:lvl>
     <w:lvl w:ilvl="1">
       <w:start w:val="1"/>
@@ -1585,7 +1715,6 @@
         </w:tabs>
         <w:ind w:hanging="360" w:left="1080"/>
       </w:pPr>
-      <w:rPr/>
     </w:lvl>
     <w:lvl w:ilvl="2">
       <w:start w:val="1"/>
@@ -1598,7 +1727,6 @@
         </w:tabs>
         <w:ind w:hanging="360" w:left="1440"/>
       </w:pPr>
-      <w:rPr/>
     </w:lvl>
     <w:lvl w:ilvl="3">
       <w:start w:val="1"/>
@@ -1611,7 +1739,6 @@
         </w:tabs>
         <w:ind w:hanging="360" w:left="1800"/>
       </w:pPr>
-      <w:rPr/>
     </w:lvl>
     <w:lvl w:ilvl="4">
       <w:start w:val="1"/>
@@ -1624,7 +1751,6 @@
         </w:tabs>
         <w:ind w:hanging="360" w:left="2160"/>
       </w:pPr>
-      <w:rPr/>
     </w:lvl>
     <w:lvl w:ilvl="5">
       <w:start w:val="1"/>
@@ -1637,7 +1763,6 @@
         </w:tabs>
         <w:ind w:hanging="360" w:left="2520"/>
       </w:pPr>
-      <w:rPr/>
     </w:lvl>
     <w:lvl w:ilvl="6">
       <w:start w:val="1"/>
@@ -1650,7 +1775,6 @@
         </w:tabs>
         <w:ind w:hanging="360" w:left="2880"/>
       </w:pPr>
-      <w:rPr/>
     </w:lvl>
     <w:lvl w:ilvl="7">
       <w:start w:val="1"/>
@@ -1663,7 +1787,6 @@
         </w:tabs>
         <w:ind w:hanging="360" w:left="3240"/>
       </w:pPr>
-      <w:rPr/>
     </w:lvl>
     <w:lvl w:ilvl="8">
       <w:start w:val="1"/>
@@ -1676,7 +1799,6 @@
         </w:tabs>
         <w:ind w:hanging="360" w:left="3600"/>
       </w:pPr>
-      <w:rPr/>
     </w:lvl>
   </w:abstractNum>
   <w:num w:numId="1">
@@ -1687,6 +1809,9 @@
   </w:num>
   <w:num w:numId="3">
     <w:abstractNumId w:val="3"/>
+  </w:num>
+  <w:num w:numId="4">
+    <w:abstractNumId w:val="4"/>
   </w:num>
 </w:numbering>
 </file>
@@ -1706,7 +1831,7 @@
     </w:pPr>
     <w:rPr>
       <w:rFonts w:ascii="Calibri" w:cs="" w:eastAsia="DejaVu Sans" w:hAnsi="Calibri"/>
-      <w:color w:val="auto"/>
+      <w:color w:val="00000A"/>
       <w:sz w:val="22"/>
       <w:szCs w:val="22"/>
       <w:lang w:bidi="ar-SA" w:eastAsia="en-US" w:val="cs-CZ"/>
@@ -1715,11 +1840,16 @@
   <w:style w:styleId="style1" w:type="paragraph">
     <w:name w:val="Nadpis 1"/>
     <w:basedOn w:val="style0"/>
-    <w:next w:val="style22"/>
+    <w:next w:val="style23"/>
     <w:pPr>
       <w:keepNext/>
       <w:keepLines/>
+      <w:numPr>
+        <w:ilvl w:val="0"/>
+        <w:numId w:val="1"/>
+      </w:numPr>
       <w:spacing w:after="0" w:before="480"/>
+      <w:outlineLvl w:val="0"/>
     </w:pPr>
     <w:rPr>
       <w:rFonts w:ascii="Cambria" w:cs="" w:hAnsi="Cambria"/>
@@ -1733,7 +1863,7 @@
   <w:style w:styleId="style2" w:type="paragraph">
     <w:name w:val="Nadpis 2"/>
     <w:basedOn w:val="style0"/>
-    <w:next w:val="style22"/>
+    <w:next w:val="style23"/>
     <w:pPr>
       <w:keepNext/>
       <w:keepLines/>
@@ -1748,6 +1878,8 @@
       <w:rFonts w:ascii="Cambria" w:cs="" w:hAnsi="Cambria"/>
       <w:b/>
       <w:bCs/>
+      <w:i/>
+      <w:iCs/>
       <w:color w:val="4F81BD"/>
       <w:sz w:val="26"/>
       <w:szCs w:val="26"/>
@@ -1802,14 +1934,23 @@
     </w:rPr>
   </w:style>
   <w:style w:styleId="style20" w:type="character">
-    <w:name w:val="Symboly pro číslování"/>
+    <w:name w:val="ListLabel 1"/>
     <w:next w:val="style20"/>
-    <w:rPr/>
+    <w:rPr>
+      <w:rFonts w:cs="Symbol"/>
+    </w:rPr>
   </w:style>
-  <w:style w:styleId="style21" w:type="paragraph">
+  <w:style w:styleId="style21" w:type="character">
+    <w:name w:val="ListLabel 2"/>
+    <w:next w:val="style21"/>
+    <w:rPr>
+      <w:rFonts w:cs="OpenSymbol"/>
+    </w:rPr>
+  </w:style>
+  <w:style w:styleId="style22" w:type="paragraph">
     <w:name w:val="Nadpis"/>
     <w:basedOn w:val="style0"/>
-    <w:next w:val="style22"/>
+    <w:next w:val="style23"/>
     <w:pPr>
       <w:keepNext/>
       <w:spacing w:after="120" w:before="240"/>
@@ -1820,26 +1961,26 @@
       <w:szCs w:val="28"/>
     </w:rPr>
   </w:style>
-  <w:style w:styleId="style22" w:type="paragraph">
+  <w:style w:styleId="style23" w:type="paragraph">
     <w:name w:val="Tělo textu"/>
     <w:basedOn w:val="style0"/>
-    <w:next w:val="style22"/>
+    <w:next w:val="style23"/>
     <w:pPr>
       <w:spacing w:after="120" w:before="0"/>
     </w:pPr>
     <w:rPr/>
   </w:style>
-  <w:style w:styleId="style23" w:type="paragraph">
+  <w:style w:styleId="style24" w:type="paragraph">
     <w:name w:val="Seznam"/>
-    <w:basedOn w:val="style22"/>
-    <w:next w:val="style23"/>
+    <w:basedOn w:val="style23"/>
+    <w:next w:val="style24"/>
     <w:pPr/>
     <w:rPr/>
   </w:style>
-  <w:style w:styleId="style24" w:type="paragraph">
+  <w:style w:styleId="style25" w:type="paragraph">
     <w:name w:val="Popisek"/>
     <w:basedOn w:val="style0"/>
-    <w:next w:val="style24"/>
+    <w:next w:val="style25"/>
     <w:pPr>
       <w:suppressLineNumbers/>
       <w:spacing w:after="120" w:before="120"/>
@@ -1851,18 +1992,18 @@
       <w:szCs w:val="24"/>
     </w:rPr>
   </w:style>
-  <w:style w:styleId="style25" w:type="paragraph">
+  <w:style w:styleId="style26" w:type="paragraph">
     <w:name w:val="Rejstřík"/>
     <w:basedOn w:val="style0"/>
-    <w:next w:val="style25"/>
+    <w:next w:val="style26"/>
     <w:pPr>
       <w:suppressLineNumbers/>
     </w:pPr>
     <w:rPr/>
   </w:style>
-  <w:style w:styleId="style26" w:type="paragraph">
+  <w:style w:styleId="style27" w:type="paragraph">
     <w:name w:val="No Spacing"/>
-    <w:next w:val="style26"/>
+    <w:next w:val="style27"/>
     <w:pPr>
       <w:widowControl/>
       <w:tabs>
@@ -1873,7 +2014,7 @@
     </w:pPr>
     <w:rPr>
       <w:rFonts w:ascii="Calibri" w:cs="" w:eastAsia="DejaVu Sans" w:hAnsi="Calibri"/>
-      <w:color w:val="auto"/>
+      <w:color w:val="00000A"/>
       <w:sz w:val="22"/>
       <w:szCs w:val="22"/>
       <w:lang w:bidi="ar-SA" w:eastAsia="en-US" w:val="cs-CZ"/>

</xml_diff>

<commit_message>
Edited documentation format - align on both sides
</commit_message>
<xml_diff>
--- a/doc/dokumentace.docx
+++ b/doc/dokumentace.docx
@@ -330,9 +330,16 @@
     <w:p>
       <w:pPr>
         <w:pStyle w:val="Vchoz"/>
-      </w:pPr>
-      <w:r>
-        <w:t>Simulátor operačního systému. V Javě naprogramovat aplikaci, která bude napodobovat chování operačního systému – správa procesů, souborový systém, IO zařízení, služby OS, přerušení… Součástí práce je třeba naprogramovat několik ukázkových procesů, které budou demonstrovat správnost a funkčnost systému.</w:t>
+        <w:jc w:val="both"/>
+      </w:pPr>
+      <w:r>
+        <w:t>Simulátor operačního systému. V Javě naprogramovat aplikaci, která bude napodobovat chování operačního systému – správa procesů, souborový systém, IO zařízení, služby OS, přerušení… Součástí práce je třeba naprogramovat několik ukázkových procesů, které budou demonstrovat správnost a</w:t>
+      </w:r>
+      <w:r>
+        <w:t> </w:t>
+      </w:r>
+      <w:r>
+        <w:t>funkčnost systému.</w:t>
       </w:r>
     </w:p>
     <w:p>
@@ -377,6 +384,7 @@
     <w:p>
       <w:pPr>
         <w:pStyle w:val="Vchoz"/>
+        <w:jc w:val="both"/>
       </w:pPr>
       <w:r>
         <w:t xml:space="preserve">Každý proces implementovaný v našem simulovaném OS, musí být potomkem třídy </w:t>
@@ -394,6 +402,7 @@
     <w:p>
       <w:pPr>
         <w:pStyle w:val="Vchoz"/>
+        <w:jc w:val="both"/>
       </w:pPr>
       <w:r>
         <w:t xml:space="preserve">Také funguje jako wrapper nad metodou </w:t>
@@ -420,6 +429,7 @@
     <w:p>
       <w:pPr>
         <w:pStyle w:val="Vchoz"/>
+        <w:jc w:val="both"/>
       </w:pPr>
       <w:r>
         <w:t xml:space="preserve">O vytvoření instance nového procesu se stará služba operačního systému </w:t>
@@ -440,12 +450,19 @@
         <w:t>ProcessManager</w:t>
       </w:r>
       <w:r>
-        <w:t>. Jeho hlavní funkcí je uchovávání informací o běžících procesech, jejich stavu a spouštění nových procesů. Získání reference na instanci konkrétního procesu potom provádí za použití Java Reflection API.</w:t>
+        <w:t>. Jeho hlavní funkcí je uchovávání informací o</w:t>
+      </w:r>
+      <w:r>
+        <w:t> </w:t>
+      </w:r>
+      <w:r>
+        <w:t>běžících procesech, jejich stavu a spouštění nových procesů. Získání reference na instanci konkrétního procesu potom provádí za použití Java Reflection API.</w:t>
       </w:r>
     </w:p>
     <w:p>
       <w:pPr>
         <w:pStyle w:val="Vchoz"/>
+        <w:jc w:val="both"/>
       </w:pPr>
       <w:r>
         <w:t xml:space="preserve">Poté co proces skončí, je notifikován </w:t>
@@ -490,6 +507,7 @@
     <w:p>
       <w:pPr>
         <w:pStyle w:val="Vchoz"/>
+        <w:jc w:val="both"/>
       </w:pPr>
       <w:r>
         <w:t xml:space="preserve">O analýzu vstupního příkazu se stará třída </w:t>
@@ -534,6 +552,7 @@
     <w:p>
       <w:pPr>
         <w:pStyle w:val="Vchoz"/>
+        <w:jc w:val="both"/>
       </w:pPr>
       <w:r>
         <w:t>Shell tedy ve svém běhu přečte řádek vstupního textu, za pomoci třídy InputParser zjistí, jaké příkazy se mají provést, a voláním služeb OS tyto příkazy provede.</w:t>
@@ -741,13 +760,23 @@
     <w:p>
       <w:pPr>
         <w:pStyle w:val="Vchoz"/>
-      </w:pPr>
-      <w:r>
-        <w:t>Jak je vidět, nerozlišuje se rozdíl mezi parametrem a argumentem (jak bylo ukazováno na cvičení) a navíc přesměrování vstupů/výstupů lze kombinovat s parametry nezávisle na pořadí – ostatně takto funguje i linuxový bash. Následující příkaz je tedy zcela validní:</w:t>
-      </w:r>
-      <w:r>
-        <w:br/>
-      </w:r>
+        <w:jc w:val="both"/>
+      </w:pPr>
+      <w:r>
+        <w:t>Jak je vidět, nerozlišuje se rozdíl mezi parametrem a argumentem (jak bylo ukazováno na cvičení) a</w:t>
+      </w:r>
+      <w:r>
+        <w:t> </w:t>
+      </w:r>
+      <w:r>
+        <w:t>navíc přesměrování vstupů/výstupů lze kombinovat s parametry nezávisle na pořadí – ostatně takto funguje i linuxový bash. Následující příkaz je tedy zcela validní:</w:t>
+      </w:r>
+    </w:p>
+    <w:p>
+      <w:pPr>
+        <w:pStyle w:val="Vchoz"/>
+        <w:jc w:val="both"/>
+      </w:pPr>
       <w:r>
         <w:rPr>
           <w:rFonts w:ascii="Courier New" w:hAnsi="Courier New" w:cs="Courier New"/>
@@ -790,6 +819,7 @@
     <w:p>
       <w:pPr>
         <w:pStyle w:val="Vchoz"/>
+        <w:jc w:val="both"/>
       </w:pPr>
       <w:r>
         <w:t xml:space="preserve">Veškeré vstupně-výstupní operace jsou prováděny pomocí implementací rozhraní </w:t>
@@ -807,6 +837,7 @@
     <w:p>
       <w:pPr>
         <w:pStyle w:val="Vchoz"/>
+        <w:jc w:val="both"/>
       </w:pPr>
       <w:r>
         <w:t xml:space="preserve">Základní implementace využívá vstupních a výstupních proudů v Javě, respektive jejich nadstaveb </w:t>
@@ -833,6 +864,7 @@
     <w:p>
       <w:pPr>
         <w:pStyle w:val="Vchoz"/>
+        <w:jc w:val="both"/>
       </w:pPr>
       <w:r>
         <w:t>Čtení ani zápis z/do obecného proudu (např. souboru) není synchronizován a v případě nutnosti musí být synchronní přístup k zařízení ošetřen v rámci uživatelských procesů.</w:t>
@@ -859,6 +891,7 @@
     <w:p>
       <w:pPr>
         <w:pStyle w:val="Vchoz"/>
+        <w:jc w:val="both"/>
       </w:pPr>
       <w:r>
         <w:t>Souborový systém je inspirován unixovými systémy. Jedná se jeden strom s kořenovým adresářem „</w:t>
@@ -885,6 +918,7 @@
     <w:p>
       <w:pPr>
         <w:pStyle w:val="Vchoz"/>
+        <w:jc w:val="both"/>
       </w:pPr>
       <w:r>
         <w:t>Soubory či složky začínající znakem „</w:t>
@@ -903,6 +937,7 @@
     <w:p>
       <w:pPr>
         <w:pStyle w:val="Vchoz"/>
+        <w:jc w:val="both"/>
       </w:pPr>
       <w:r>
         <w:t>Je možné vytvářet soubory a složky a číst a zapisovat z/do souboru. Mazání není z bezpečnostních důvodů povoleno.</w:t>
@@ -925,6 +960,7 @@
     <w:p>
       <w:pPr>
         <w:pStyle w:val="Tlotextu"/>
+        <w:jc w:val="both"/>
       </w:pPr>
       <w:r>
         <w:t>Jelikož systém Windows neumožňuje zakládat soubory či složky obsahující určité znaky, je u všech cest prováděna kontrola. V případě nálezu některého ze znaků uvedených níže je vrácena výjimka. Implementované procesy se z této výjimky zotaví a zobrazí uživateli chybovou hlášku.</w:t>
@@ -992,6 +1028,7 @@
     <w:p>
       <w:pPr>
         <w:pStyle w:val="Tlotextu"/>
+        <w:jc w:val="both"/>
       </w:pPr>
       <w:r>
         <w:t xml:space="preserve">Po startu systému budete vyzváni k zadání uživatelského jména. Zadejte libovolné jméno a stiskněte enter. Budete přihlášeni a aktuální adresář bude nastaven na </w:t>
@@ -1003,7 +1040,10 @@
         <w:t>/home/&lt;uživatelské jméno&gt;.</w:t>
       </w:r>
       <w:r>
-        <w:t xml:space="preserve"> Pokud  neexistuje (např. je to první přihlášení uživatele), bude příslušná složka vytvořena.</w:t>
+        <w:t xml:space="preserve"> Pokud </w:t>
+      </w:r>
+      <w:r>
+        <w:t>neexistuje (např. je to první přihlášení uživatele), bude příslušná složka vytvořena.</w:t>
       </w:r>
     </w:p>
     <w:p>
@@ -1027,9 +1067,16 @@
     <w:p>
       <w:pPr>
         <w:pStyle w:val="Tlotextu"/>
-      </w:pPr>
-      <w:r>
-        <w:t>Po přihlášení můžete zadávat jednotlivé příkazy. Přístupné jsou funkce přesměrování vstupu a výstupu z/do souboru či jiného procesu.</w:t>
+        <w:jc w:val="both"/>
+      </w:pPr>
+      <w:r>
+        <w:t>Po přihlášení můžete zadávat jednotlivé příkazy. Přístupné jsou funkce přesměrování vstupu a</w:t>
+      </w:r>
+      <w:r>
+        <w:t> </w:t>
+      </w:r>
+      <w:r>
+        <w:t>výstupu z/do souboru či jiného procesu.</w:t>
       </w:r>
     </w:p>
     <w:p>
@@ -1058,12 +1105,19 @@
     <w:p>
       <w:pPr>
         <w:pStyle w:val="Tlotextu"/>
-        <w:rPr>
-          <w:rFonts w:ascii="Courier New" w:hAnsi="Courier New" w:cs="Courier New"/>
-        </w:rPr>
-      </w:pPr>
-      <w:r>
-        <w:t xml:space="preserve">spočítá všechny adresáře a soubory v aktuálním adresáři, včetně skrytých, a výsledek uloží do souboru </w:t>
+        <w:jc w:val="both"/>
+        <w:rPr>
+          <w:rFonts w:ascii="Courier New" w:hAnsi="Courier New" w:cs="Courier New"/>
+        </w:rPr>
+      </w:pPr>
+      <w:r>
+        <w:t>spočítá všechny adresáře a soubory v aktuálním adresáři, včetně skrytých, a výsledek uloží do</w:t>
+      </w:r>
+      <w:r>
+        <w:t> </w:t>
+      </w:r>
+      <w:r>
+        <w:t xml:space="preserve">souboru </w:t>
       </w:r>
       <w:r>
         <w:rPr>
@@ -1076,6 +1130,7 @@
     <w:p>
       <w:pPr>
         <w:pStyle w:val="Tlotextu"/>
+        <w:jc w:val="both"/>
       </w:pPr>
       <w:r>
         <w:t>Úlohu je možné spusti</w:t>
@@ -1118,6 +1173,7 @@
     <w:p>
       <w:pPr>
         <w:pStyle w:val="Tlotextu"/>
+        <w:jc w:val="both"/>
       </w:pPr>
       <w:r>
         <w:t>Pro zobrazení nápovědy k příkazu napište:</w:t>
@@ -1143,7 +1199,13 @@
         <w:pStyle w:val="Tlotextu"/>
       </w:pPr>
       <w:r>
-        <w:t>Následuje seznam dostupných příkazů, popsány jsou pouze rozdíly proti standardnímu chování v bashi.</w:t>
+        <w:t>Následuje seznam dostupných příkazů, popsány jsou pouze rozdíly proti standardnímu chování v</w:t>
+      </w:r>
+      <w:r>
+        <w:t> </w:t>
+      </w:r>
+      <w:r>
+        <w:t>bashi.</w:t>
       </w:r>
     </w:p>
     <w:p>
@@ -1462,9 +1524,16 @@
     <w:p>
       <w:pPr>
         <w:pStyle w:val="Tlotextu"/>
-      </w:pPr>
-      <w:r>
-        <w:t>Při ukončení jsou zastaveny všechny procesy a  uvolněny všechny zdroje (např. soubory). Nakonec je zavřeno terminálové okno a simulace končí.</w:t>
+        <w:jc w:val="both"/>
+      </w:pPr>
+      <w:r>
+        <w:t>Při ukončení j</w:t>
+      </w:r>
+      <w:r>
+        <w:t>sou zastaveny všechny procesy a</w:t>
+      </w:r>
+      <w:r>
+        <w:t xml:space="preserve"> uvolněny všechny zdroje (např. soubory). Nakonec je zavřeno terminálové okno a simulace končí.</w:t>
       </w:r>
     </w:p>
     <w:p>
@@ -1499,6 +1568,7 @@
     </w:p>
     <w:p>
       <w:pPr>
+        <w:jc w:val="both"/>
         <w:rPr>
           <w:lang w:val="cs-CZ"/>
         </w:rPr>
@@ -1519,7 +1589,31 @@
         <w:rPr>
           <w:lang w:val="cs-CZ"/>
         </w:rPr>
-        <w:t>práce, které jsme se na univerzitě věnovali. Proto už od začátku jsme měli na paměti, že je třeba aplikaci důsledně navrhnout, a veškeré změny a rozšiřování provádět s dostatečným nadhledem tak, aby do sebe vše komplexně zapadalo.</w:t>
+        <w:t xml:space="preserve">práce, které jsme se na univerzitě věnovali. Proto už od </w:t>
+      </w:r>
+      <w:r>
+        <w:rPr>
+          <w:lang w:val="cs-CZ"/>
+        </w:rPr>
+        <w:t> </w:t>
+      </w:r>
+      <w:r>
+        <w:rPr>
+          <w:lang w:val="cs-CZ"/>
+        </w:rPr>
+        <w:t>začátku jsme měli na paměti, že je třeba aplikaci důsledně navrhnout, a veškeré změny a</w:t>
+      </w:r>
+      <w:r>
+        <w:rPr>
+          <w:lang w:val="cs-CZ"/>
+        </w:rPr>
+        <w:t> </w:t>
+      </w:r>
+      <w:r>
+        <w:rPr>
+          <w:lang w:val="cs-CZ"/>
+        </w:rPr>
+        <w:t>rozšiřování provádět s dostatečným nadhledem tak, aby do sebe vše komplexně zapadalo.</w:t>
       </w:r>
     </w:p>
     <w:p>
@@ -1554,6 +1648,7 @@
           <w:ilvl w:val="0"/>
           <w:numId w:val="6"/>
         </w:numPr>
+        <w:jc w:val="both"/>
         <w:rPr>
           <w:lang w:val="cs-CZ"/>
         </w:rPr>
@@ -1591,6 +1686,7 @@
           <w:ilvl w:val="0"/>
           <w:numId w:val="6"/>
         </w:numPr>
+        <w:jc w:val="both"/>
         <w:rPr>
           <w:lang w:val="cs-CZ"/>
         </w:rPr>
@@ -1628,6 +1724,7 @@
           <w:ilvl w:val="0"/>
           <w:numId w:val="6"/>
         </w:numPr>
+        <w:jc w:val="both"/>
         <w:rPr>
           <w:lang w:val="cs-CZ"/>
         </w:rPr>
@@ -1641,6 +1738,7 @@
     </w:p>
     <w:p>
       <w:pPr>
+        <w:jc w:val="both"/>
         <w:rPr>
           <w:lang w:val="cs-CZ"/>
         </w:rPr>
@@ -1678,6 +1776,7 @@
     </w:p>
     <w:p>
       <w:pPr>
+        <w:jc w:val="both"/>
         <w:rPr>
           <w:lang w:val="cs-CZ"/>
         </w:rPr>
@@ -1730,15 +1829,29 @@
     </w:p>
     <w:p>
       <w:pPr>
-        <w:rPr>
-          <w:lang w:val="cs-CZ"/>
-        </w:rPr>
-      </w:pPr>
-      <w:r>
-        <w:rPr>
-          <w:lang w:val="cs-CZ"/>
-        </w:rPr>
-        <w:t xml:space="preserve">Mezi slabší stránky naší aplikace patří jednak parser, který nerozpoznává vše tak, jako bash – např. otevírání file deskriptorů (4 &lt;&gt; file) nebo jsme neimplementovali operátor &amp;&amp;. Zde bych rád podotknul věc, která byla explicitně zmíněná v zadání – a sice že u operátorů přesměrování vstupu/výstupu nemusí být mezera. Toto mi připadá krajně nevhodné (bash v tomto ohledu bohužel nefunguje úplně 100% podle očekávání). Na problém narazíme např. při příkazu: </w:t>
+        <w:jc w:val="both"/>
+        <w:rPr>
+          <w:rFonts w:ascii="Courier New" w:hAnsi="Courier New" w:cs="Courier New"/>
+          <w:lang w:val="cs-CZ"/>
+        </w:rPr>
+      </w:pPr>
+      <w:r>
+        <w:rPr>
+          <w:lang w:val="cs-CZ"/>
+        </w:rPr>
+        <w:t>Mezi slabší stránky naší aplikace patří jednak parser, který nerozpoznává vše tak, jako bash – např. otevírání file deskriptorů (4 &lt;&gt; file) nebo jsme neimplementovali operátor &amp;&amp;. Zde bych rád podotknul věc, která byla explicitně zmíněná v zadání – a sice</w:t>
+      </w:r>
+      <w:r>
+        <w:rPr>
+          <w:lang w:val="cs-CZ"/>
+        </w:rPr>
+        <w:t>,</w:t>
+      </w:r>
+      <w:r>
+        <w:rPr>
+          <w:lang w:val="cs-CZ"/>
+        </w:rPr>
+        <w:t xml:space="preserve"> že u operátorů přesměrování vstupu/výstupu nemusí být mezera. Toto mi připadá krajně nevhodné (bash v tomto ohledu bohužel nefunguje úplně 100% podle očekávání). Na problém narazíme např. při příkazu: </w:t>
       </w:r>
       <w:r>
         <w:rPr>
@@ -1753,13 +1866,15 @@
         </w:rPr>
         <w:t>$ cat soubor&gt;out2&gt;err</w:t>
       </w:r>
-      <w:r>
-        <w:rPr>
-          <w:rFonts w:ascii="Courier New" w:hAnsi="Courier New" w:cs="Courier New"/>
-          <w:lang w:val="cs-CZ"/>
-        </w:rPr>
-        <w:br/>
-      </w:r>
+    </w:p>
+    <w:p>
+      <w:pPr>
+        <w:jc w:val="both"/>
+        <w:rPr>
+          <w:rFonts w:ascii="Courier New" w:hAnsi="Courier New" w:cs="Courier New"/>
+          <w:lang w:val="cs-CZ"/>
+        </w:rPr>
+      </w:pPr>
       <w:r>
         <w:rPr>
           <w:lang w:val="cs-CZ"/>
@@ -1781,6 +1896,7 @@
     </w:p>
     <w:p>
       <w:pPr>
+        <w:jc w:val="both"/>
         <w:rPr>
           <w:lang w:val="cs-CZ"/>
         </w:rPr>
@@ -1800,6 +1916,7 @@
     </w:p>
     <w:p>
       <w:pPr>
+        <w:jc w:val="both"/>
         <w:rPr>
           <w:lang w:val="cs-CZ"/>
         </w:rPr>
@@ -1825,6 +1942,7 @@
     </w:p>
     <w:p>
       <w:pPr>
+        <w:jc w:val="both"/>
         <w:rPr>
           <w:lang w:val="cs-CZ"/>
         </w:rPr>
@@ -1839,7 +1957,19 @@
         <w:rPr>
           <w:lang w:val="cs-CZ"/>
         </w:rPr>
-        <w:t>stane se z ní trezorová záležitost, práce na ní nás opravdu bavila a byla celkové velmi přínosná.</w:t>
+        <w:t>stane se z ní trezorová záležitost, práce na ní nás opravdu bavila a byla celkov</w:t>
+      </w:r>
+      <w:r>
+        <w:rPr>
+          <w:lang w:val="cs-CZ"/>
+        </w:rPr>
+        <w:t>ě</w:t>
+      </w:r>
+      <w:r>
+        <w:rPr>
+          <w:lang w:val="cs-CZ"/>
+        </w:rPr>
+        <w:t xml:space="preserve"> velmi přínosná.</w:t>
       </w:r>
     </w:p>
     <w:p>

</xml_diff>